<commit_message>
tf module docs added
</commit_message>
<xml_diff>
--- a/terraform/AWS/tf-module-use-case-doc.docx
+++ b/terraform/AWS/tf-module-use-case-doc.docx
@@ -2424,7 +2424,6 @@
           <w:numId w:val="4"/>
         </w:numPr>
       </w:pPr>
-      <w:bookmarkStart w:id="1" w:name="_GoBack"/>
       <w:r>
         <w:rPr>
           <w:rFonts w:ascii="Segoe UI" w:hAnsi="Segoe UI" w:cs="Segoe UI"/>
@@ -2460,7 +2459,6 @@
       <w:r>
         <w:t>/../</w:t>
       </w:r>
-      <w:bookmarkEnd w:id="1"/>
       <w:r>
         <w:t>modules/projects/</w:t>
       </w:r>
@@ -4687,8 +4685,20 @@
     <w:p>
       <w:pPr>
         <w:pStyle w:val="ListParagraph"/>
-        <w:ind w:left="1440"/>
-      </w:pPr>
+        <w:numPr>
+          <w:ilvl w:val="1"/>
+          <w:numId w:val="4"/>
+        </w:numPr>
+      </w:pPr>
+      <w:r>
+        <w:t>Not recommended to store use</w:t>
+      </w:r>
+      <w:r>
+        <w:t>r</w:t>
+      </w:r>
+      <w:r>
+        <w:t xml:space="preserve"> credential files at configuration/SCM. </w:t>
+      </w:r>
     </w:p>
     <w:p>
       <w:pPr>
@@ -4698,14 +4708,52 @@
           <w:numId w:val="4"/>
         </w:numPr>
       </w:pPr>
-      <w:r>
-        <w:t>Not recommended to store use</w:t>
-      </w:r>
-      <w:r>
-        <w:t>r</w:t>
-      </w:r>
-      <w:r>
-        <w:t xml:space="preserve"> credential files at configuration/SCM. </w:t>
+      <w:proofErr w:type="gramStart"/>
+      <w:r>
+        <w:rPr>
+          <w:highlight w:val="yellow"/>
+        </w:rPr>
+        <w:t>“</w:t>
+      </w:r>
+      <w:r>
+        <w:rPr>
+          <w:highlight w:val="yellow"/>
+        </w:rPr>
+        <w:t>.</w:t>
+      </w:r>
+      <w:proofErr w:type="spellStart"/>
+      <w:r>
+        <w:rPr>
+          <w:highlight w:val="yellow"/>
+        </w:rPr>
+        <w:t>gitignore</w:t>
+      </w:r>
+      <w:proofErr w:type="spellEnd"/>
+      <w:proofErr w:type="gramEnd"/>
+      <w:r>
+        <w:rPr>
+          <w:highlight w:val="yellow"/>
+        </w:rPr>
+        <w:t>”</w:t>
+      </w:r>
+      <w:r>
+        <w:t xml:space="preserve"> file is very important while using SCM with TF codes.</w:t>
+      </w:r>
+    </w:p>
+    <w:p>
+      <w:pPr>
+        <w:pStyle w:val="ListParagraph"/>
+        <w:ind w:left="1440"/>
+      </w:pPr>
+      <w:r>
+        <w:t xml:space="preserve">Security reason:  </w:t>
+      </w:r>
+      <w:r>
+        <w:rPr>
+          <w:sz w:val="20"/>
+          <w:szCs w:val="20"/>
+        </w:rPr>
+        <w:t>Need to avoid pushing system generated file/logs or cred files or config to SCM. Template is already available in this repo.</w:t>
       </w:r>
     </w:p>
     <w:p>
@@ -4717,7 +4765,12 @@
         </w:numPr>
       </w:pPr>
       <w:r>
-        <w:t>Some of the modules are mixture of multiple Services, understand the code and make use of them on needs.</w:t>
+        <w:t>Some of the modules are mixture of multiple Services, understand the code and make use of them on n</w:t>
+      </w:r>
+      <w:bookmarkStart w:id="1" w:name="_GoBack"/>
+      <w:bookmarkEnd w:id="1"/>
+      <w:r>
+        <w:t>eeds.</w:t>
       </w:r>
     </w:p>
     <w:p>
@@ -6525,7 +6578,7 @@
         <v:path o:extrusionok="f" gradientshapeok="t" o:connecttype="rect"/>
         <o:lock v:ext="edit" aspectratio="t"/>
       </v:shapetype>
-      <v:shape id="_x0000_i1037" type="#_x0000_t75" style="width:11.4pt;height:11.4pt" o:bullet="t">
+      <v:shape id="_x0000_i1027" type="#_x0000_t75" style="width:11.4pt;height:11.4pt" o:bullet="t">
         <v:imagedata r:id="rId1" o:title="msoA1FD"/>
       </v:shape>
     </w:pict>

</xml_diff>